<commit_message>
Add new pdf file to project
</commit_message>
<xml_diff>
--- a/35_Nayan_Padhiyar_304_A1/35_Nayan_Padhiyar_304_A1.docx
+++ b/35_Nayan_Padhiyar_304_A1/35_Nayan_Padhiyar_304_A1.docx
@@ -2,56 +2,6 @@
 <file path=word/document.xml><?xml version="1.0" encoding="utf-8"?>
 <w:document xmlns:wpc="http://schemas.microsoft.com/office/word/2010/wordprocessingCanvas" xmlns:cx="http://schemas.microsoft.com/office/drawing/2014/chartex" xmlns:cx1="http://schemas.microsoft.com/office/drawing/2015/9/8/chartex" xmlns:cx2="http://schemas.microsoft.com/office/drawing/2015/10/21/chartex" xmlns:cx3="http://schemas.microsoft.com/office/drawing/2016/5/9/chartex" xmlns:cx4="http://schemas.microsoft.com/office/drawing/2016/5/10/chartex" xmlns:cx5="http://schemas.microsoft.com/office/drawing/2016/5/11/chartex" xmlns:cx6="http://schemas.microsoft.com/office/drawing/2016/5/12/chartex" xmlns:cx7="http://schemas.microsoft.com/office/drawing/2016/5/13/chartex" xmlns:cx8="http://schemas.microsoft.com/office/drawing/2016/5/14/chartex" xmlns:mc="http://schemas.openxmlformats.org/markup-compatibility/2006" xmlns:aink="http://schemas.microsoft.com/office/drawing/2016/ink" xmlns:am3d="http://schemas.microsoft.com/office/drawing/2017/model3d" xmlns:o="urn:schemas-microsoft-com:office:office" xmlns:oel="http://schemas.microsoft.com/office/2019/extlst" xmlns:r="http://schemas.openxmlformats.org/officeDocument/2006/relationships" xmlns:m="http://schemas.openxmlformats.org/officeDocument/2006/math" xmlns:v="urn:schemas-microsoft-com:vml" xmlns:wp14="http://schemas.microsoft.com/office/word/2010/wordprocessingDrawing" xmlns:wp="http://schemas.openxmlformats.org/drawingml/2006/wordprocessingDrawing" xmlns:w10="urn:schemas-microsoft-com:office:word" xmlns:w="http://schemas.openxmlformats.org/wordprocessingml/2006/main" xmlns:w14="http://schemas.microsoft.com/office/word/2010/wordml" xmlns:w15="http://schemas.microsoft.com/office/word/2012/wordml" xmlns:w16cex="http://schemas.microsoft.com/office/word/2018/wordml/cex" xmlns:w16cid="http://schemas.microsoft.com/office/word/2016/wordml/cid" xmlns:w16="http://schemas.microsoft.com/office/word/2018/wordml" xmlns:w16du="http://schemas.microsoft.com/office/word/2023/wordml/word16du" xmlns:w16sdtdh="http://schemas.microsoft.com/office/word/2020/wordml/sdtdatahash" xmlns:w16sdtfl="http://schemas.microsoft.com/office/word/2024/wordml/sdtformatlock" xmlns:w16se="http://schemas.microsoft.com/office/word/2015/wordml/symex" xmlns:wpg="http://schemas.microsoft.com/office/word/2010/wordprocessingGroup" xmlns:wpi="http://schemas.microsoft.com/office/word/2010/wordprocessingInk" xmlns:wne="http://schemas.microsoft.com/office/word/2006/wordml" xmlns:wps="http://schemas.microsoft.com/office/word/2010/wordprocessingShape" mc:Ignorable="w14 w15 w16se w16cid w16 w16cex w16sdtdh w16sdtfl w16du wp14">
   <w:body>
-    <w:p>
-      <w:pPr>
-        <w:ind w:left="370"/>
-        <w:jc w:val="center"/>
-        <w:rPr>
-          <w:sz w:val="24"/>
-        </w:rPr>
-      </w:pPr>
-      <w:r>
-        <w:rPr>
-          <w:sz w:val="24"/>
-        </w:rPr>
-        <w:t xml:space="preserve">[GitHub </w:t>
-      </w:r>
-      <w:proofErr w:type="gramStart"/>
-      <w:r>
-        <w:rPr>
-          <w:sz w:val="24"/>
-        </w:rPr>
-        <w:t>Link :</w:t>
-      </w:r>
-      <w:proofErr w:type="gramEnd"/>
-      <w:r>
-        <w:rPr>
-          <w:sz w:val="24"/>
-        </w:rPr>
-        <w:t xml:space="preserve">-  </w:t>
-      </w:r>
-      <w:hyperlink r:id="rId8" w:history="1">
-        <w:r>
-          <w:rPr>
-            <w:rStyle w:val="Hyperlink"/>
-            <w:sz w:val="24"/>
-          </w:rPr>
-          <w:t>https://github.com/Nayan8319/35_Nayan_Padhiyar_304</w:t>
-        </w:r>
-      </w:hyperlink>
-      <w:r>
-        <w:rPr>
-          <w:sz w:val="24"/>
-        </w:rPr>
-        <w:t xml:space="preserve"> </w:t>
-      </w:r>
-      <w:r>
-        <w:rPr>
-          <w:sz w:val="24"/>
-        </w:rPr>
-        <w:t>]</w:t>
-      </w:r>
-    </w:p>
     <w:p>
       <w:pPr>
         <w:ind w:left="370"/>
@@ -250,7 +200,7 @@
                     <pic:cNvPicPr/>
                   </pic:nvPicPr>
                   <pic:blipFill>
-                    <a:blip r:embed="rId9" cstate="print">
+                    <a:blip r:embed="rId8" cstate="print">
                       <a:extLst>
                         <a:ext uri="{28A0092B-C50C-407E-A947-70E740481C1C}">
                           <a14:useLocalDpi xmlns:a14="http://schemas.microsoft.com/office/drawing/2010/main" val="0"/>
@@ -327,7 +277,7 @@
                     <pic:cNvPicPr/>
                   </pic:nvPicPr>
                   <pic:blipFill rotWithShape="1">
-                    <a:blip r:embed="rId10" cstate="print">
+                    <a:blip r:embed="rId9" cstate="print">
                       <a:extLst>
                         <a:ext uri="{28A0092B-C50C-407E-A947-70E740481C1C}">
                           <a14:useLocalDpi xmlns:a14="http://schemas.microsoft.com/office/drawing/2010/main" val="0"/>
@@ -409,42 +359,42 @@
         <w:rPr>
           <w:sz w:val="24"/>
         </w:rPr>
+        <w:t>2. Develop a web server which serves static resources.</w:t>
+      </w:r>
+      <w:r>
+        <w:rPr>
+          <w:sz w:val="24"/>
+        </w:rPr>
+        <w:br/>
+      </w:r>
+      <w:proofErr w:type="gramStart"/>
+      <w:r>
+        <w:rPr>
+          <w:sz w:val="24"/>
+        </w:rPr>
+        <w:t>Output :</w:t>
+      </w:r>
+      <w:proofErr w:type="gramEnd"/>
+      <w:r>
+        <w:rPr>
+          <w:sz w:val="24"/>
+        </w:rPr>
+        <w:t>-</w:t>
+      </w:r>
+    </w:p>
+    <w:p>
+      <w:pPr>
+        <w:ind w:left="0" w:firstLine="0"/>
+        <w:rPr>
+          <w:sz w:val="24"/>
+        </w:rPr>
+      </w:pPr>
+      <w:r>
+        <w:rPr>
+          <w:noProof/>
+          <w:sz w:val="24"/>
+        </w:rPr>
         <w:lastRenderedPageBreak/>
-        <w:t>2. Develop a web server which serves static resources.</w:t>
-      </w:r>
-      <w:r>
-        <w:rPr>
-          <w:sz w:val="24"/>
-        </w:rPr>
-        <w:br/>
-      </w:r>
-      <w:proofErr w:type="gramStart"/>
-      <w:r>
-        <w:rPr>
-          <w:sz w:val="24"/>
-        </w:rPr>
-        <w:t>Output :</w:t>
-      </w:r>
-      <w:proofErr w:type="gramEnd"/>
-      <w:r>
-        <w:rPr>
-          <w:sz w:val="24"/>
-        </w:rPr>
-        <w:t>-</w:t>
-      </w:r>
-    </w:p>
-    <w:p>
-      <w:pPr>
-        <w:ind w:left="0" w:firstLine="0"/>
-        <w:rPr>
-          <w:sz w:val="24"/>
-        </w:rPr>
-      </w:pPr>
-      <w:r>
-        <w:rPr>
-          <w:noProof/>
-          <w:sz w:val="24"/>
-        </w:rPr>
         <w:drawing>
           <wp:inline distT="0" distB="0" distL="0" distR="0" wp14:anchorId="23452958" wp14:editId="0435799C">
             <wp:extent cx="5636260" cy="2400300"/>
@@ -461,7 +411,7 @@
                     <pic:cNvPicPr/>
                   </pic:nvPicPr>
                   <pic:blipFill rotWithShape="1">
-                    <a:blip r:embed="rId11" cstate="print">
+                    <a:blip r:embed="rId10" cstate="print">
                       <a:extLst>
                         <a:ext uri="{28A0092B-C50C-407E-A947-70E740481C1C}">
                           <a14:useLocalDpi xmlns:a14="http://schemas.microsoft.com/office/drawing/2010/main" val="0"/>
@@ -562,7 +512,7 @@
                     <pic:cNvPicPr/>
                   </pic:nvPicPr>
                   <pic:blipFill rotWithShape="1">
-                    <a:blip r:embed="rId12" cstate="print">
+                    <a:blip r:embed="rId11" cstate="print">
                       <a:extLst>
                         <a:ext uri="{28A0092B-C50C-407E-A947-70E740481C1C}">
                           <a14:useLocalDpi xmlns:a14="http://schemas.microsoft.com/office/drawing/2010/main" val="0"/>
@@ -705,7 +655,7 @@
                     <pic:cNvPicPr/>
                   </pic:nvPicPr>
                   <pic:blipFill rotWithShape="1">
-                    <a:blip r:embed="rId13" cstate="print">
+                    <a:blip r:embed="rId12" cstate="print">
                       <a:extLst>
                         <a:ext uri="{28A0092B-C50C-407E-A947-70E740481C1C}">
                           <a14:useLocalDpi xmlns:a14="http://schemas.microsoft.com/office/drawing/2010/main" val="0"/>
@@ -805,6 +755,7 @@
         <w:rPr>
           <w:sz w:val="24"/>
         </w:rPr>
+        <w:lastRenderedPageBreak/>
         <w:t>4. Write a program to create a compressed zip file for a folder.</w:t>
       </w:r>
       <w:r>
@@ -853,6 +804,99 @@
                 <pic:pic xmlns:pic="http://schemas.openxmlformats.org/drawingml/2006/picture">
                   <pic:nvPicPr>
                     <pic:cNvPr id="1750896251" name="Picture 1750896251"/>
+                    <pic:cNvPicPr/>
+                  </pic:nvPicPr>
+                  <pic:blipFill>
+                    <a:blip r:embed="rId13" cstate="print">
+                      <a:extLst>
+                        <a:ext uri="{28A0092B-C50C-407E-A947-70E740481C1C}">
+                          <a14:useLocalDpi xmlns:a14="http://schemas.microsoft.com/office/drawing/2010/main" val="0"/>
+                        </a:ext>
+                      </a:extLst>
+                    </a:blip>
+                    <a:stretch>
+                      <a:fillRect/>
+                    </a:stretch>
+                  </pic:blipFill>
+                  <pic:spPr>
+                    <a:xfrm>
+                      <a:off x="0" y="0"/>
+                      <a:ext cx="5636260" cy="3170555"/>
+                    </a:xfrm>
+                    <a:prstGeom prst="rect">
+                      <a:avLst/>
+                    </a:prstGeom>
+                    <a:solidFill>
+                      <a:srgbClr val="FFFFFF">
+                        <a:shade val="85000"/>
+                      </a:srgbClr>
+                    </a:solidFill>
+                    <a:ln w="88900" cap="sq">
+                      <a:solidFill>
+                        <a:srgbClr val="FFFFFF"/>
+                      </a:solidFill>
+                      <a:miter lim="800000"/>
+                    </a:ln>
+                    <a:effectLst>
+                      <a:outerShdw blurRad="55000" dist="18000" dir="5400000" algn="tl" rotWithShape="0">
+                        <a:srgbClr val="000000">
+                          <a:alpha val="40000"/>
+                        </a:srgbClr>
+                      </a:outerShdw>
+                    </a:effectLst>
+                    <a:scene3d>
+                      <a:camera prst="orthographicFront"/>
+                      <a:lightRig rig="twoPt" dir="t">
+                        <a:rot lat="0" lon="0" rev="7200000"/>
+                      </a:lightRig>
+                    </a:scene3d>
+                    <a:sp3d>
+                      <a:bevelT w="25400" h="19050"/>
+                      <a:contourClr>
+                        <a:srgbClr val="FFFFFF"/>
+                      </a:contourClr>
+                    </a:sp3d>
+                  </pic:spPr>
+                </pic:pic>
+              </a:graphicData>
+            </a:graphic>
+          </wp:inline>
+        </w:drawing>
+      </w:r>
+    </w:p>
+    <w:p>
+      <w:pPr>
+        <w:ind w:left="0" w:firstLine="0"/>
+        <w:rPr>
+          <w:sz w:val="24"/>
+        </w:rPr>
+      </w:pPr>
+    </w:p>
+    <w:p>
+      <w:pPr>
+        <w:ind w:left="0" w:firstLine="0"/>
+        <w:rPr>
+          <w:sz w:val="24"/>
+        </w:rPr>
+      </w:pPr>
+      <w:r>
+        <w:rPr>
+          <w:noProof/>
+          <w:sz w:val="24"/>
+        </w:rPr>
+        <w:drawing>
+          <wp:inline distT="0" distB="0" distL="0" distR="0" wp14:anchorId="5DF696AE" wp14:editId="55BC065B">
+            <wp:extent cx="5636260" cy="3170555"/>
+            <wp:effectExtent l="114300" t="114300" r="154940" b="144145"/>
+            <wp:docPr id="1855516575" name="Picture 60"/>
+            <wp:cNvGraphicFramePr>
+              <a:graphicFrameLocks xmlns:a="http://schemas.openxmlformats.org/drawingml/2006/main" noChangeAspect="1"/>
+            </wp:cNvGraphicFramePr>
+            <a:graphic xmlns:a="http://schemas.openxmlformats.org/drawingml/2006/main">
+              <a:graphicData uri="http://schemas.openxmlformats.org/drawingml/2006/picture">
+                <pic:pic xmlns:pic="http://schemas.openxmlformats.org/drawingml/2006/picture">
+                  <pic:nvPicPr>
+                    <pic:cNvPr id="1855516575" name="Picture 1855516575"/>
                     <pic:cNvPicPr/>
                   </pic:nvPicPr>
                   <pic:blipFill>
@@ -928,16 +972,59 @@
           <w:sz w:val="24"/>
         </w:rPr>
       </w:pPr>
+    </w:p>
+    <w:p>
+      <w:pPr>
+        <w:ind w:left="0" w:firstLine="0"/>
+        <w:rPr>
+          <w:sz w:val="24"/>
+        </w:rPr>
+      </w:pPr>
+      <w:r>
+        <w:rPr>
+          <w:sz w:val="24"/>
+        </w:rPr>
+        <w:t>5. Write a program to extract a zip file.</w:t>
+      </w:r>
+      <w:r>
+        <w:rPr>
+          <w:sz w:val="24"/>
+        </w:rPr>
+        <w:br/>
+      </w:r>
+      <w:proofErr w:type="gramStart"/>
+      <w:r>
+        <w:rPr>
+          <w:sz w:val="24"/>
+        </w:rPr>
+        <w:t>Output :</w:t>
+      </w:r>
+      <w:proofErr w:type="gramEnd"/>
+      <w:r>
+        <w:rPr>
+          <w:sz w:val="24"/>
+        </w:rPr>
+        <w:t>-</w:t>
+      </w:r>
+    </w:p>
+    <w:p>
+      <w:pPr>
+        <w:ind w:left="0" w:firstLine="0"/>
+        <w:rPr>
+          <w:sz w:val="24"/>
+        </w:rPr>
+      </w:pPr>
       <w:r>
         <w:rPr>
           <w:noProof/>
           <w:sz w:val="24"/>
         </w:rPr>
+        <w:lastRenderedPageBreak/>
         <w:drawing>
-          <wp:inline distT="0" distB="0" distL="0" distR="0" wp14:anchorId="5DF696AE" wp14:editId="55BC065B">
+          <wp:inline distT="0" distB="0" distL="0" distR="0" wp14:anchorId="582A5900" wp14:editId="05818AF2">
             <wp:extent cx="5636260" cy="3170555"/>
             <wp:effectExtent l="114300" t="114300" r="154940" b="144145"/>
-            <wp:docPr id="1855516575" name="Picture 60"/>
+            <wp:docPr id="393804971" name="Picture 63"/>
             <wp:cNvGraphicFramePr>
               <a:graphicFrameLocks xmlns:a="http://schemas.openxmlformats.org/drawingml/2006/main" noChangeAspect="1"/>
             </wp:cNvGraphicFramePr>
@@ -945,7 +1032,7 @@
               <a:graphicData uri="http://schemas.openxmlformats.org/drawingml/2006/picture">
                 <pic:pic xmlns:pic="http://schemas.openxmlformats.org/drawingml/2006/picture">
                   <pic:nvPicPr>
-                    <pic:cNvPr id="1855516575" name="Picture 1855516575"/>
+                    <pic:cNvPr id="393804971" name="Picture 393804971"/>
                     <pic:cNvPicPr/>
                   </pic:nvPicPr>
                   <pic:blipFill>
@@ -1021,59 +1108,16 @@
           <w:sz w:val="24"/>
         </w:rPr>
       </w:pPr>
-    </w:p>
-    <w:p>
-      <w:pPr>
-        <w:ind w:left="0" w:firstLine="0"/>
-        <w:rPr>
-          <w:sz w:val="24"/>
-        </w:rPr>
-      </w:pPr>
-      <w:r>
-        <w:rPr>
-          <w:sz w:val="24"/>
-        </w:rPr>
-        <w:lastRenderedPageBreak/>
-        <w:t>5. Write a program to extract a zip file.</w:t>
-      </w:r>
-      <w:r>
-        <w:rPr>
-          <w:sz w:val="24"/>
-        </w:rPr>
-        <w:br/>
-      </w:r>
-      <w:proofErr w:type="gramStart"/>
-      <w:r>
-        <w:rPr>
-          <w:sz w:val="24"/>
-        </w:rPr>
-        <w:t>Output :</w:t>
-      </w:r>
-      <w:proofErr w:type="gramEnd"/>
-      <w:r>
-        <w:rPr>
-          <w:sz w:val="24"/>
-        </w:rPr>
-        <w:t>-</w:t>
-      </w:r>
-    </w:p>
-    <w:p>
-      <w:pPr>
-        <w:ind w:left="0" w:firstLine="0"/>
-        <w:rPr>
-          <w:sz w:val="24"/>
-        </w:rPr>
-      </w:pPr>
       <w:r>
         <w:rPr>
           <w:noProof/>
           <w:sz w:val="24"/>
         </w:rPr>
         <w:drawing>
-          <wp:inline distT="0" distB="0" distL="0" distR="0" wp14:anchorId="582A5900" wp14:editId="05818AF2">
+          <wp:inline distT="0" distB="0" distL="0" distR="0" wp14:anchorId="0337A3C6" wp14:editId="49A97886">
             <wp:extent cx="5636260" cy="3170555"/>
             <wp:effectExtent l="114300" t="114300" r="154940" b="144145"/>
-            <wp:docPr id="393804971" name="Picture 63"/>
+            <wp:docPr id="1865498960" name="Picture 64"/>
             <wp:cNvGraphicFramePr>
               <a:graphicFrameLocks xmlns:a="http://schemas.openxmlformats.org/drawingml/2006/main" noChangeAspect="1"/>
             </wp:cNvGraphicFramePr>
@@ -1081,7 +1125,7 @@
               <a:graphicData uri="http://schemas.openxmlformats.org/drawingml/2006/picture">
                 <pic:pic xmlns:pic="http://schemas.openxmlformats.org/drawingml/2006/picture">
                   <pic:nvPicPr>
-                    <pic:cNvPr id="393804971" name="Picture 393804971"/>
+                    <pic:cNvPr id="1865498960" name="Picture 1865498960"/>
                     <pic:cNvPicPr/>
                   </pic:nvPicPr>
                   <pic:blipFill>
@@ -1157,83 +1201,6 @@
           <w:sz w:val="24"/>
         </w:rPr>
       </w:pPr>
-      <w:r>
-        <w:rPr>
-          <w:noProof/>
-          <w:sz w:val="24"/>
-        </w:rPr>
-        <w:drawing>
-          <wp:inline distT="0" distB="0" distL="0" distR="0" wp14:anchorId="0337A3C6" wp14:editId="49A97886">
-            <wp:extent cx="5636260" cy="3170555"/>
-            <wp:effectExtent l="114300" t="114300" r="154940" b="144145"/>
-            <wp:docPr id="1865498960" name="Picture 64"/>
-            <wp:cNvGraphicFramePr>
-              <a:graphicFrameLocks xmlns:a="http://schemas.openxmlformats.org/drawingml/2006/main" noChangeAspect="1"/>
-            </wp:cNvGraphicFramePr>
-            <a:graphic xmlns:a="http://schemas.openxmlformats.org/drawingml/2006/main">
-              <a:graphicData uri="http://schemas.openxmlformats.org/drawingml/2006/picture">
-                <pic:pic xmlns:pic="http://schemas.openxmlformats.org/drawingml/2006/picture">
-                  <pic:nvPicPr>
-                    <pic:cNvPr id="1865498960" name="Picture 1865498960"/>
-                    <pic:cNvPicPr/>
-                  </pic:nvPicPr>
-                  <pic:blipFill>
-                    <a:blip r:embed="rId17" cstate="print">
-                      <a:extLst>
-                        <a:ext uri="{28A0092B-C50C-407E-A947-70E740481C1C}">
-                          <a14:useLocalDpi xmlns:a14="http://schemas.microsoft.com/office/drawing/2010/main" val="0"/>
-                        </a:ext>
-                      </a:extLst>
-                    </a:blip>
-                    <a:stretch>
-                      <a:fillRect/>
-                    </a:stretch>
-                  </pic:blipFill>
-                  <pic:spPr>
-                    <a:xfrm>
-                      <a:off x="0" y="0"/>
-                      <a:ext cx="5636260" cy="3170555"/>
-                    </a:xfrm>
-                    <a:prstGeom prst="rect">
-                      <a:avLst/>
-                    </a:prstGeom>
-                    <a:solidFill>
-                      <a:srgbClr val="FFFFFF">
-                        <a:shade val="85000"/>
-                      </a:srgbClr>
-                    </a:solidFill>
-                    <a:ln w="88900" cap="sq">
-                      <a:solidFill>
-                        <a:srgbClr val="FFFFFF"/>
-                      </a:solidFill>
-                      <a:miter lim="800000"/>
-                    </a:ln>
-                    <a:effectLst>
-                      <a:outerShdw blurRad="55000" dist="18000" dir="5400000" algn="tl" rotWithShape="0">
-                        <a:srgbClr val="000000">
-                          <a:alpha val="40000"/>
-                        </a:srgbClr>
-                      </a:outerShdw>
-                    </a:effectLst>
-                    <a:scene3d>
-                      <a:camera prst="orthographicFront"/>
-                      <a:lightRig rig="twoPt" dir="t">
-                        <a:rot lat="0" lon="0" rev="7200000"/>
-                      </a:lightRig>
-                    </a:scene3d>
-                    <a:sp3d>
-                      <a:bevelT w="25400" h="19050"/>
-                      <a:contourClr>
-                        <a:srgbClr val="FFFFFF"/>
-                      </a:contourClr>
-                    </a:sp3d>
-                  </pic:spPr>
-                </pic:pic>
-              </a:graphicData>
-            </a:graphic>
-          </wp:inline>
-        </w:drawing>
-      </w:r>
     </w:p>
     <w:p>
       <w:pPr>
@@ -1258,27 +1225,10 @@
           <w:sz w:val="24"/>
         </w:rPr>
       </w:pPr>
-    </w:p>
-    <w:p>
-      <w:pPr>
-        <w:ind w:left="0" w:firstLine="0"/>
-        <w:rPr>
-          <w:sz w:val="24"/>
-        </w:rPr>
-      </w:pPr>
-    </w:p>
-    <w:p>
-      <w:pPr>
-        <w:ind w:left="0" w:firstLine="0"/>
-        <w:rPr>
-          <w:sz w:val="24"/>
-        </w:rPr>
-      </w:pPr>
-      <w:r>
-        <w:rPr>
-          <w:sz w:val="24"/>
-        </w:rPr>
-        <w:lastRenderedPageBreak/>
+      <w:r>
+        <w:rPr>
+          <w:sz w:val="24"/>
+        </w:rPr>
         <w:t xml:space="preserve">6. Write a program to </w:t>
       </w:r>
       <w:proofErr w:type="spellStart"/>
@@ -1344,6 +1294,7 @@
           <w:noProof/>
           <w:sz w:val="24"/>
         </w:rPr>
+        <w:lastRenderedPageBreak/>
         <w:drawing>
           <wp:inline distT="0" distB="0" distL="0" distR="0" wp14:anchorId="4CBC9204" wp14:editId="19360D50">
             <wp:extent cx="5636260" cy="2273300"/>
@@ -1360,7 +1311,7 @@
                     <pic:cNvPicPr/>
                   </pic:nvPicPr>
                   <pic:blipFill rotWithShape="1">
-                    <a:blip r:embed="rId18" cstate="print">
+                    <a:blip r:embed="rId17" cstate="print">
                       <a:extLst>
                         <a:ext uri="{28A0092B-C50C-407E-A947-70E740481C1C}">
                           <a14:useLocalDpi xmlns:a14="http://schemas.microsoft.com/office/drawing/2010/main" val="0"/>
@@ -1496,7 +1447,7 @@
           <w:sz w:val="24"/>
         </w:rPr>
         <w:drawing>
-          <wp:inline distT="0" distB="0" distL="0" distR="0" wp14:anchorId="066847F8" wp14:editId="76F6E40A">
+          <wp:inline distT="0" distB="0" distL="0" distR="0" wp14:anchorId="066847F8" wp14:editId="741ECCB7">
             <wp:extent cx="5636260" cy="3170555"/>
             <wp:effectExtent l="114300" t="114300" r="154940" b="144145"/>
             <wp:docPr id="666769169" name="Picture 66"/>
@@ -1508,6 +1459,200 @@
                 <pic:pic xmlns:pic="http://schemas.openxmlformats.org/drawingml/2006/picture">
                   <pic:nvPicPr>
                     <pic:cNvPr id="666769169" name="Picture 666769169"/>
+                    <pic:cNvPicPr/>
+                  </pic:nvPicPr>
+                  <pic:blipFill>
+                    <a:blip r:embed="rId18" cstate="print">
+                      <a:extLst>
+                        <a:ext uri="{28A0092B-C50C-407E-A947-70E740481C1C}">
+                          <a14:useLocalDpi xmlns:a14="http://schemas.microsoft.com/office/drawing/2010/main" val="0"/>
+                        </a:ext>
+                      </a:extLst>
+                    </a:blip>
+                    <a:stretch>
+                      <a:fillRect/>
+                    </a:stretch>
+                  </pic:blipFill>
+                  <pic:spPr>
+                    <a:xfrm>
+                      <a:off x="0" y="0"/>
+                      <a:ext cx="5636260" cy="3170555"/>
+                    </a:xfrm>
+                    <a:prstGeom prst="rect">
+                      <a:avLst/>
+                    </a:prstGeom>
+                    <a:solidFill>
+                      <a:srgbClr val="FFFFFF">
+                        <a:shade val="85000"/>
+                      </a:srgbClr>
+                    </a:solidFill>
+                    <a:ln w="88900" cap="sq">
+                      <a:solidFill>
+                        <a:srgbClr val="FFFFFF"/>
+                      </a:solidFill>
+                      <a:miter lim="800000"/>
+                    </a:ln>
+                    <a:effectLst>
+                      <a:outerShdw blurRad="55000" dist="18000" dir="5400000" algn="tl" rotWithShape="0">
+                        <a:srgbClr val="000000">
+                          <a:alpha val="40000"/>
+                        </a:srgbClr>
+                      </a:outerShdw>
+                    </a:effectLst>
+                    <a:scene3d>
+                      <a:camera prst="orthographicFront"/>
+                      <a:lightRig rig="twoPt" dir="t">
+                        <a:rot lat="0" lon="0" rev="7200000"/>
+                      </a:lightRig>
+                    </a:scene3d>
+                    <a:sp3d>
+                      <a:bevelT w="25400" h="19050"/>
+                      <a:contourClr>
+                        <a:srgbClr val="FFFFFF"/>
+                      </a:contourClr>
+                    </a:sp3d>
+                  </pic:spPr>
+                </pic:pic>
+              </a:graphicData>
+            </a:graphic>
+          </wp:inline>
+        </w:drawing>
+      </w:r>
+    </w:p>
+    <w:p>
+      <w:pPr>
+        <w:ind w:left="0" w:firstLine="0"/>
+        <w:rPr>
+          <w:sz w:val="24"/>
+        </w:rPr>
+      </w:pPr>
+    </w:p>
+    <w:p>
+      <w:pPr>
+        <w:ind w:left="0" w:firstLine="0"/>
+        <w:rPr>
+          <w:sz w:val="24"/>
+        </w:rPr>
+      </w:pPr>
+    </w:p>
+    <w:p>
+      <w:pPr>
+        <w:ind w:left="0" w:firstLine="0"/>
+        <w:rPr>
+          <w:sz w:val="24"/>
+        </w:rPr>
+      </w:pPr>
+    </w:p>
+    <w:p>
+      <w:pPr>
+        <w:ind w:left="0" w:firstLine="0"/>
+        <w:rPr>
+          <w:sz w:val="24"/>
+        </w:rPr>
+      </w:pPr>
+    </w:p>
+    <w:p>
+      <w:pPr>
+        <w:ind w:left="0" w:firstLine="0"/>
+        <w:rPr>
+          <w:sz w:val="24"/>
+        </w:rPr>
+      </w:pPr>
+    </w:p>
+    <w:p>
+      <w:pPr>
+        <w:ind w:left="0" w:firstLine="0"/>
+        <w:rPr>
+          <w:sz w:val="24"/>
+        </w:rPr>
+      </w:pPr>
+      <w:r>
+        <w:rPr>
+          <w:sz w:val="24"/>
+        </w:rPr>
+        <w:t xml:space="preserve">8. Set a server script, a test script and 3 user defined scripts in </w:t>
+      </w:r>
+      <w:proofErr w:type="spellStart"/>
+      <w:r>
+        <w:rPr>
+          <w:sz w:val="24"/>
+        </w:rPr>
+        <w:t>package.json</w:t>
+      </w:r>
+      <w:proofErr w:type="spellEnd"/>
+      <w:r>
+        <w:rPr>
+          <w:sz w:val="24"/>
+        </w:rPr>
+        <w:t xml:space="preserve"> file in your </w:t>
+      </w:r>
+      <w:proofErr w:type="spellStart"/>
+      <w:r>
+        <w:rPr>
+          <w:sz w:val="24"/>
+        </w:rPr>
+        <w:t>nodejs</w:t>
+      </w:r>
+      <w:proofErr w:type="spellEnd"/>
+      <w:r>
+        <w:rPr>
+          <w:sz w:val="24"/>
+        </w:rPr>
+        <w:br/>
+      </w:r>
+      <w:r>
+        <w:rPr>
+          <w:sz w:val="24"/>
+        </w:rPr>
+        <w:lastRenderedPageBreak/>
+        <w:t>application.</w:t>
+      </w:r>
+      <w:r>
+        <w:rPr>
+          <w:sz w:val="24"/>
+        </w:rPr>
+        <w:br/>
+      </w:r>
+      <w:proofErr w:type="gramStart"/>
+      <w:r>
+        <w:rPr>
+          <w:sz w:val="24"/>
+        </w:rPr>
+        <w:t>Output :</w:t>
+      </w:r>
+      <w:proofErr w:type="gramEnd"/>
+      <w:r>
+        <w:rPr>
+          <w:sz w:val="24"/>
+        </w:rPr>
+        <w:t>-</w:t>
+      </w:r>
+    </w:p>
+    <w:p>
+      <w:pPr>
+        <w:ind w:left="0" w:firstLine="0"/>
+        <w:rPr>
+          <w:sz w:val="24"/>
+        </w:rPr>
+      </w:pPr>
+      <w:r>
+        <w:rPr>
+          <w:noProof/>
+          <w:sz w:val="24"/>
+        </w:rPr>
+        <w:drawing>
+          <wp:inline distT="0" distB="0" distL="0" distR="0" wp14:anchorId="1403C040" wp14:editId="61CF336C">
+            <wp:extent cx="5636260" cy="3170555"/>
+            <wp:effectExtent l="114300" t="114300" r="154940" b="144145"/>
+            <wp:docPr id="1470234047" name="Picture 67"/>
+            <wp:cNvGraphicFramePr>
+              <a:graphicFrameLocks xmlns:a="http://schemas.openxmlformats.org/drawingml/2006/main" noChangeAspect="1"/>
+            </wp:cNvGraphicFramePr>
+            <a:graphic xmlns:a="http://schemas.openxmlformats.org/drawingml/2006/main">
+              <a:graphicData uri="http://schemas.openxmlformats.org/drawingml/2006/picture">
+                <pic:pic xmlns:pic="http://schemas.openxmlformats.org/drawingml/2006/picture">
+                  <pic:nvPicPr>
+                    <pic:cNvPr id="1470234047" name="Picture 1470234047"/>
                     <pic:cNvPicPr/>
                   </pic:nvPicPr>
                   <pic:blipFill>
@@ -1583,6 +1728,46 @@
           <w:sz w:val="24"/>
         </w:rPr>
       </w:pPr>
+      <w:r>
+        <w:rPr>
+          <w:sz w:val="24"/>
+        </w:rPr>
+        <w:t xml:space="preserve">9. A program which calls useful functions in fs </w:t>
+      </w:r>
+      <w:proofErr w:type="spellStart"/>
+      <w:r>
+        <w:rPr>
+          <w:sz w:val="24"/>
+        </w:rPr>
+        <w:t>modile</w:t>
+      </w:r>
+      <w:proofErr w:type="spellEnd"/>
+      <w:r>
+        <w:rPr>
+          <w:sz w:val="24"/>
+        </w:rPr>
+        <w:t>.</w:t>
+      </w:r>
+      <w:r>
+        <w:rPr>
+          <w:sz w:val="24"/>
+        </w:rPr>
+        <w:br/>
+      </w:r>
+      <w:proofErr w:type="gramStart"/>
+      <w:r>
+        <w:rPr>
+          <w:sz w:val="24"/>
+        </w:rPr>
+        <w:t>Output :</w:t>
+      </w:r>
+      <w:proofErr w:type="gramEnd"/>
+      <w:r>
+        <w:rPr>
+          <w:sz w:val="24"/>
+        </w:rPr>
+        <w:t>-</w:t>
+      </w:r>
     </w:p>
     <w:p>
       <w:pPr>
@@ -1591,104 +1776,16 @@
           <w:sz w:val="24"/>
         </w:rPr>
       </w:pPr>
-    </w:p>
-    <w:p>
-      <w:pPr>
-        <w:ind w:left="0" w:firstLine="0"/>
-        <w:rPr>
-          <w:sz w:val="24"/>
-        </w:rPr>
-      </w:pPr>
-    </w:p>
-    <w:p>
-      <w:pPr>
-        <w:ind w:left="0" w:firstLine="0"/>
-        <w:rPr>
-          <w:sz w:val="24"/>
-        </w:rPr>
-      </w:pPr>
-    </w:p>
-    <w:p>
-      <w:pPr>
-        <w:ind w:left="0" w:firstLine="0"/>
-        <w:rPr>
-          <w:sz w:val="24"/>
-        </w:rPr>
-      </w:pPr>
-      <w:r>
-        <w:rPr>
-          <w:sz w:val="24"/>
-        </w:rPr>
-        <w:lastRenderedPageBreak/>
-        <w:t xml:space="preserve">8. Set a server script, a test script and 3 user defined scripts in </w:t>
-      </w:r>
-      <w:proofErr w:type="spellStart"/>
-      <w:r>
-        <w:rPr>
-          <w:sz w:val="24"/>
-        </w:rPr>
-        <w:t>package.json</w:t>
-      </w:r>
-      <w:proofErr w:type="spellEnd"/>
-      <w:r>
-        <w:rPr>
-          <w:sz w:val="24"/>
-        </w:rPr>
-        <w:t xml:space="preserve"> file in your </w:t>
-      </w:r>
-      <w:proofErr w:type="spellStart"/>
-      <w:r>
-        <w:rPr>
-          <w:sz w:val="24"/>
-        </w:rPr>
-        <w:t>nodejs</w:t>
-      </w:r>
-      <w:proofErr w:type="spellEnd"/>
-      <w:r>
-        <w:rPr>
-          <w:sz w:val="24"/>
-        </w:rPr>
-        <w:br/>
-        <w:t>application.</w:t>
-      </w:r>
-      <w:r>
-        <w:rPr>
-          <w:sz w:val="24"/>
-        </w:rPr>
-        <w:br/>
-      </w:r>
-      <w:proofErr w:type="gramStart"/>
-      <w:r>
-        <w:rPr>
-          <w:sz w:val="24"/>
-        </w:rPr>
-        <w:t>Output :</w:t>
-      </w:r>
-      <w:proofErr w:type="gramEnd"/>
-      <w:r>
-        <w:rPr>
-          <w:sz w:val="24"/>
-        </w:rPr>
-        <w:t>-</w:t>
-      </w:r>
-    </w:p>
-    <w:p>
-      <w:pPr>
-        <w:ind w:left="0" w:firstLine="0"/>
-        <w:rPr>
-          <w:sz w:val="24"/>
-        </w:rPr>
-      </w:pPr>
       <w:r>
         <w:rPr>
           <w:noProof/>
           <w:sz w:val="24"/>
         </w:rPr>
         <w:drawing>
-          <wp:inline distT="0" distB="0" distL="0" distR="0" wp14:anchorId="1403C040" wp14:editId="61CF336C">
+          <wp:inline distT="0" distB="0" distL="0" distR="0" wp14:anchorId="6EDE86F6" wp14:editId="167D5915">
             <wp:extent cx="5636260" cy="3170555"/>
             <wp:effectExtent l="114300" t="114300" r="154940" b="144145"/>
-            <wp:docPr id="1470234047" name="Picture 67"/>
+            <wp:docPr id="1478388495" name="Picture 68"/>
             <wp:cNvGraphicFramePr>
               <a:graphicFrameLocks xmlns:a="http://schemas.openxmlformats.org/drawingml/2006/main" noChangeAspect="1"/>
             </wp:cNvGraphicFramePr>
@@ -1696,7 +1793,7 @@
               <a:graphicData uri="http://schemas.openxmlformats.org/drawingml/2006/picture">
                 <pic:pic xmlns:pic="http://schemas.openxmlformats.org/drawingml/2006/picture">
                   <pic:nvPicPr>
-                    <pic:cNvPr id="1470234047" name="Picture 1470234047"/>
+                    <pic:cNvPr id="1478388495" name="Picture 1478388495"/>
                     <pic:cNvPicPr/>
                   </pic:nvPicPr>
                   <pic:blipFill>
@@ -1776,14 +1873,15 @@
         <w:rPr>
           <w:sz w:val="24"/>
         </w:rPr>
-        <w:t xml:space="preserve">9. A program which calls useful functions in fs </w:t>
+        <w:lastRenderedPageBreak/>
+        <w:t xml:space="preserve">10. A program which uses global objects in </w:t>
       </w:r>
       <w:proofErr w:type="spellStart"/>
       <w:r>
         <w:rPr>
           <w:sz w:val="24"/>
         </w:rPr>
-        <w:t>modile</w:t>
+        <w:t>nodejs</w:t>
       </w:r>
       <w:proofErr w:type="spellEnd"/>
       <w:r>
@@ -1826,10 +1924,10 @@
           <w:sz w:val="24"/>
         </w:rPr>
         <w:drawing>
-          <wp:inline distT="0" distB="0" distL="0" distR="0" wp14:anchorId="6EDE86F6" wp14:editId="167D5915">
-            <wp:extent cx="5636260" cy="3170555"/>
-            <wp:effectExtent l="114300" t="114300" r="154940" b="144145"/>
-            <wp:docPr id="1478388495" name="Picture 68"/>
+          <wp:inline distT="0" distB="0" distL="0" distR="0" wp14:anchorId="579DB4B5" wp14:editId="26C386F2">
+            <wp:extent cx="5636260" cy="2242185"/>
+            <wp:effectExtent l="114300" t="114300" r="154940" b="139065"/>
+            <wp:docPr id="1941994672" name="Picture 69"/>
             <wp:cNvGraphicFramePr>
               <a:graphicFrameLocks xmlns:a="http://schemas.openxmlformats.org/drawingml/2006/main" noChangeAspect="1"/>
             </wp:cNvGraphicFramePr>
@@ -1837,11 +1935,140 @@
               <a:graphicData uri="http://schemas.openxmlformats.org/drawingml/2006/picture">
                 <pic:pic xmlns:pic="http://schemas.openxmlformats.org/drawingml/2006/picture">
                   <pic:nvPicPr>
-                    <pic:cNvPr id="1478388495" name="Picture 1478388495"/>
+                    <pic:cNvPr id="1941994672" name="Picture 1941994672"/>
                     <pic:cNvPicPr/>
                   </pic:nvPicPr>
                   <pic:blipFill>
-                    <a:blip r:embed="rId21" cstate="print">
+                    <a:blip r:embed="rId21">
+                      <a:extLst>
+                        <a:ext uri="{28A0092B-C50C-407E-A947-70E740481C1C}">
+                          <a14:useLocalDpi xmlns:a14="http://schemas.microsoft.com/office/drawing/2010/main" val="0"/>
+                        </a:ext>
+                      </a:extLst>
+                    </a:blip>
+                    <a:stretch>
+                      <a:fillRect/>
+                    </a:stretch>
+                  </pic:blipFill>
+                  <pic:spPr>
+                    <a:xfrm>
+                      <a:off x="0" y="0"/>
+                      <a:ext cx="5636260" cy="2242185"/>
+                    </a:xfrm>
+                    <a:prstGeom prst="rect">
+                      <a:avLst/>
+                    </a:prstGeom>
+                    <a:solidFill>
+                      <a:srgbClr val="FFFFFF">
+                        <a:shade val="85000"/>
+                      </a:srgbClr>
+                    </a:solidFill>
+                    <a:ln w="88900" cap="sq">
+                      <a:solidFill>
+                        <a:srgbClr val="FFFFFF"/>
+                      </a:solidFill>
+                      <a:miter lim="800000"/>
+                    </a:ln>
+                    <a:effectLst>
+                      <a:outerShdw blurRad="55000" dist="18000" dir="5400000" algn="tl" rotWithShape="0">
+                        <a:srgbClr val="000000">
+                          <a:alpha val="40000"/>
+                        </a:srgbClr>
+                      </a:outerShdw>
+                    </a:effectLst>
+                    <a:scene3d>
+                      <a:camera prst="orthographicFront"/>
+                      <a:lightRig rig="twoPt" dir="t">
+                        <a:rot lat="0" lon="0" rev="7200000"/>
+                      </a:lightRig>
+                    </a:scene3d>
+                    <a:sp3d>
+                      <a:bevelT w="25400" h="19050"/>
+                      <a:contourClr>
+                        <a:srgbClr val="FFFFFF"/>
+                      </a:contourClr>
+                    </a:sp3d>
+                  </pic:spPr>
+                </pic:pic>
+              </a:graphicData>
+            </a:graphic>
+          </wp:inline>
+        </w:drawing>
+      </w:r>
+    </w:p>
+    <w:p>
+      <w:pPr>
+        <w:ind w:left="0" w:firstLine="0"/>
+        <w:rPr>
+          <w:sz w:val="24"/>
+        </w:rPr>
+      </w:pPr>
+    </w:p>
+    <w:p>
+      <w:pPr>
+        <w:ind w:left="0" w:firstLine="0"/>
+        <w:rPr>
+          <w:sz w:val="24"/>
+        </w:rPr>
+      </w:pPr>
+      <w:r>
+        <w:rPr>
+          <w:sz w:val="24"/>
+        </w:rPr>
+        <w:t>11. Develop a useful package and publish it on npmjs.com</w:t>
+      </w:r>
+    </w:p>
+    <w:p>
+      <w:pPr>
+        <w:ind w:left="0" w:firstLine="0"/>
+        <w:rPr>
+          <w:sz w:val="24"/>
+        </w:rPr>
+      </w:pPr>
+      <w:proofErr w:type="gramStart"/>
+      <w:r>
+        <w:rPr>
+          <w:sz w:val="24"/>
+        </w:rPr>
+        <w:t>Output :</w:t>
+      </w:r>
+      <w:proofErr w:type="gramEnd"/>
+      <w:r>
+        <w:rPr>
+          <w:sz w:val="24"/>
+        </w:rPr>
+        <w:t>-</w:t>
+      </w:r>
+    </w:p>
+    <w:p>
+      <w:pPr>
+        <w:ind w:left="370"/>
+        <w:rPr>
+          <w:sz w:val="24"/>
+        </w:rPr>
+      </w:pPr>
+      <w:r>
+        <w:rPr>
+          <w:noProof/>
+          <w:sz w:val="24"/>
+        </w:rPr>
+        <w:drawing>
+          <wp:inline distT="0" distB="0" distL="0" distR="0" wp14:anchorId="7314B3B7" wp14:editId="159BD66A">
+            <wp:extent cx="5636260" cy="3170555"/>
+            <wp:effectExtent l="114300" t="114300" r="154940" b="144145"/>
+            <wp:docPr id="1017892766" name="Picture 70"/>
+            <wp:cNvGraphicFramePr>
+              <a:graphicFrameLocks xmlns:a="http://schemas.openxmlformats.org/drawingml/2006/main" noChangeAspect="1"/>
+            </wp:cNvGraphicFramePr>
+            <a:graphic xmlns:a="http://schemas.openxmlformats.org/drawingml/2006/main">
+              <a:graphicData uri="http://schemas.openxmlformats.org/drawingml/2006/picture">
+                <pic:pic xmlns:pic="http://schemas.openxmlformats.org/drawingml/2006/picture">
+                  <pic:nvPicPr>
+                    <pic:cNvPr id="1017892766" name="Picture 1017892766"/>
+                    <pic:cNvPicPr/>
+                  </pic:nvPicPr>
+                  <pic:blipFill>
+                    <a:blip r:embed="rId22" cstate="print">
                       <a:extLst>
                         <a:ext uri="{28A0092B-C50C-407E-A947-70E740481C1C}">
                           <a14:useLocalDpi xmlns:a14="http://schemas.microsoft.com/office/drawing/2010/main" val="0"/>
@@ -1900,273 +2127,55 @@
     </w:p>
     <w:p>
       <w:pPr>
-        <w:ind w:left="0" w:firstLine="0"/>
-        <w:rPr>
-          <w:sz w:val="24"/>
-        </w:rPr>
-      </w:pPr>
-    </w:p>
-    <w:p>
-      <w:pPr>
-        <w:ind w:left="0" w:firstLine="0"/>
-        <w:rPr>
-          <w:sz w:val="24"/>
-        </w:rPr>
-      </w:pPr>
-      <w:r>
-        <w:rPr>
-          <w:sz w:val="24"/>
-        </w:rPr>
-        <w:t xml:space="preserve">10. A program which uses global objects in </w:t>
-      </w:r>
-      <w:proofErr w:type="spellStart"/>
-      <w:r>
-        <w:rPr>
-          <w:sz w:val="24"/>
-        </w:rPr>
-        <w:t>nodejs</w:t>
-      </w:r>
-      <w:proofErr w:type="spellEnd"/>
-      <w:r>
-        <w:rPr>
-          <w:sz w:val="24"/>
-        </w:rPr>
-        <w:t>.</w:t>
-      </w:r>
-      <w:r>
-        <w:rPr>
-          <w:sz w:val="24"/>
-        </w:rPr>
-        <w:br/>
-      </w:r>
-      <w:proofErr w:type="gramStart"/>
-      <w:r>
-        <w:rPr>
-          <w:sz w:val="24"/>
-        </w:rPr>
-        <w:t>Output :</w:t>
-      </w:r>
-      <w:proofErr w:type="gramEnd"/>
-      <w:r>
-        <w:rPr>
-          <w:sz w:val="24"/>
-        </w:rPr>
-        <w:t>-</w:t>
-      </w:r>
-    </w:p>
-    <w:p>
-      <w:pPr>
-        <w:ind w:left="0" w:firstLine="0"/>
-        <w:rPr>
-          <w:sz w:val="24"/>
-        </w:rPr>
-      </w:pPr>
-      <w:r>
-        <w:rPr>
-          <w:noProof/>
-          <w:sz w:val="24"/>
-        </w:rPr>
-        <w:drawing>
-          <wp:inline distT="0" distB="0" distL="0" distR="0" wp14:anchorId="579DB4B5" wp14:editId="26C386F2">
-            <wp:extent cx="5636260" cy="2242185"/>
-            <wp:effectExtent l="114300" t="114300" r="154940" b="139065"/>
-            <wp:docPr id="1941994672" name="Picture 69"/>
-            <wp:cNvGraphicFramePr>
-              <a:graphicFrameLocks xmlns:a="http://schemas.openxmlformats.org/drawingml/2006/main" noChangeAspect="1"/>
-            </wp:cNvGraphicFramePr>
-            <a:graphic xmlns:a="http://schemas.openxmlformats.org/drawingml/2006/main">
-              <a:graphicData uri="http://schemas.openxmlformats.org/drawingml/2006/picture">
-                <pic:pic xmlns:pic="http://schemas.openxmlformats.org/drawingml/2006/picture">
-                  <pic:nvPicPr>
-                    <pic:cNvPr id="1941994672" name="Picture 1941994672"/>
-                    <pic:cNvPicPr/>
-                  </pic:nvPicPr>
-                  <pic:blipFill>
-                    <a:blip r:embed="rId22">
-                      <a:extLst>
-                        <a:ext uri="{28A0092B-C50C-407E-A947-70E740481C1C}">
-                          <a14:useLocalDpi xmlns:a14="http://schemas.microsoft.com/office/drawing/2010/main" val="0"/>
-                        </a:ext>
-                      </a:extLst>
-                    </a:blip>
-                    <a:stretch>
-                      <a:fillRect/>
-                    </a:stretch>
-                  </pic:blipFill>
-                  <pic:spPr>
-                    <a:xfrm>
-                      <a:off x="0" y="0"/>
-                      <a:ext cx="5636260" cy="2242185"/>
-                    </a:xfrm>
-                    <a:prstGeom prst="rect">
-                      <a:avLst/>
-                    </a:prstGeom>
-                    <a:solidFill>
-                      <a:srgbClr val="FFFFFF">
-                        <a:shade val="85000"/>
-                      </a:srgbClr>
-                    </a:solidFill>
-                    <a:ln w="88900" cap="sq">
-                      <a:solidFill>
-                        <a:srgbClr val="FFFFFF"/>
-                      </a:solidFill>
-                      <a:miter lim="800000"/>
-                    </a:ln>
-                    <a:effectLst>
-                      <a:outerShdw blurRad="55000" dist="18000" dir="5400000" algn="tl" rotWithShape="0">
-                        <a:srgbClr val="000000">
-                          <a:alpha val="40000"/>
-                        </a:srgbClr>
-                      </a:outerShdw>
-                    </a:effectLst>
-                    <a:scene3d>
-                      <a:camera prst="orthographicFront"/>
-                      <a:lightRig rig="twoPt" dir="t">
-                        <a:rot lat="0" lon="0" rev="7200000"/>
-                      </a:lightRig>
-                    </a:scene3d>
-                    <a:sp3d>
-                      <a:bevelT w="25400" h="19050"/>
-                      <a:contourClr>
-                        <a:srgbClr val="FFFFFF"/>
-                      </a:contourClr>
-                    </a:sp3d>
-                  </pic:spPr>
-                </pic:pic>
-              </a:graphicData>
-            </a:graphic>
-          </wp:inline>
-        </w:drawing>
-      </w:r>
-    </w:p>
-    <w:p>
-      <w:pPr>
-        <w:ind w:left="0" w:firstLine="0"/>
-        <w:rPr>
-          <w:sz w:val="24"/>
-        </w:rPr>
-      </w:pPr>
-    </w:p>
-    <w:p>
-      <w:pPr>
-        <w:ind w:left="0" w:firstLine="0"/>
-        <w:rPr>
-          <w:sz w:val="24"/>
-        </w:rPr>
-      </w:pPr>
-      <w:r>
-        <w:rPr>
-          <w:sz w:val="24"/>
-        </w:rPr>
-        <w:t>11. Develop a useful package and publish it on npmjs.com</w:t>
-      </w:r>
-    </w:p>
-    <w:p>
-      <w:pPr>
-        <w:ind w:left="0" w:firstLine="0"/>
-        <w:rPr>
-          <w:sz w:val="24"/>
-        </w:rPr>
-      </w:pPr>
-      <w:proofErr w:type="gramStart"/>
-      <w:r>
-        <w:rPr>
-          <w:sz w:val="24"/>
-        </w:rPr>
-        <w:t>Output :</w:t>
-      </w:r>
-      <w:proofErr w:type="gramEnd"/>
-      <w:r>
-        <w:rPr>
-          <w:sz w:val="24"/>
-        </w:rPr>
-        <w:t>-</w:t>
-      </w:r>
-    </w:p>
-    <w:p>
-      <w:pPr>
         <w:ind w:left="370"/>
         <w:rPr>
           <w:sz w:val="24"/>
         </w:rPr>
       </w:pPr>
-      <w:r>
-        <w:rPr>
-          <w:noProof/>
-          <w:sz w:val="24"/>
-        </w:rPr>
-        <w:drawing>
-          <wp:inline distT="0" distB="0" distL="0" distR="0" wp14:anchorId="7314B3B7" wp14:editId="159BD66A">
-            <wp:extent cx="5636260" cy="3170555"/>
-            <wp:effectExtent l="114300" t="114300" r="154940" b="144145"/>
-            <wp:docPr id="1017892766" name="Picture 70"/>
-            <wp:cNvGraphicFramePr>
-              <a:graphicFrameLocks xmlns:a="http://schemas.openxmlformats.org/drawingml/2006/main" noChangeAspect="1"/>
-            </wp:cNvGraphicFramePr>
-            <a:graphic xmlns:a="http://schemas.openxmlformats.org/drawingml/2006/main">
-              <a:graphicData uri="http://schemas.openxmlformats.org/drawingml/2006/picture">
-                <pic:pic xmlns:pic="http://schemas.openxmlformats.org/drawingml/2006/picture">
-                  <pic:nvPicPr>
-                    <pic:cNvPr id="1017892766" name="Picture 1017892766"/>
-                    <pic:cNvPicPr/>
-                  </pic:nvPicPr>
-                  <pic:blipFill>
-                    <a:blip r:embed="rId23" cstate="print">
-                      <a:extLst>
-                        <a:ext uri="{28A0092B-C50C-407E-A947-70E740481C1C}">
-                          <a14:useLocalDpi xmlns:a14="http://schemas.microsoft.com/office/drawing/2010/main" val="0"/>
-                        </a:ext>
-                      </a:extLst>
-                    </a:blip>
-                    <a:stretch>
-                      <a:fillRect/>
-                    </a:stretch>
-                  </pic:blipFill>
-                  <pic:spPr>
-                    <a:xfrm>
-                      <a:off x="0" y="0"/>
-                      <a:ext cx="5636260" cy="3170555"/>
-                    </a:xfrm>
-                    <a:prstGeom prst="rect">
-                      <a:avLst/>
-                    </a:prstGeom>
-                    <a:solidFill>
-                      <a:srgbClr val="FFFFFF">
-                        <a:shade val="85000"/>
-                      </a:srgbClr>
-                    </a:solidFill>
-                    <a:ln w="88900" cap="sq">
-                      <a:solidFill>
-                        <a:srgbClr val="FFFFFF"/>
-                      </a:solidFill>
-                      <a:miter lim="800000"/>
-                    </a:ln>
-                    <a:effectLst>
-                      <a:outerShdw blurRad="55000" dist="18000" dir="5400000" algn="tl" rotWithShape="0">
-                        <a:srgbClr val="000000">
-                          <a:alpha val="40000"/>
-                        </a:srgbClr>
-                      </a:outerShdw>
-                    </a:effectLst>
-                    <a:scene3d>
-                      <a:camera prst="orthographicFront"/>
-                      <a:lightRig rig="twoPt" dir="t">
-                        <a:rot lat="0" lon="0" rev="7200000"/>
-                      </a:lightRig>
-                    </a:scene3d>
-                    <a:sp3d>
-                      <a:bevelT w="25400" h="19050"/>
-                      <a:contourClr>
-                        <a:srgbClr val="FFFFFF"/>
-                      </a:contourClr>
-                    </a:sp3d>
-                  </pic:spPr>
-                </pic:pic>
-              </a:graphicData>
-            </a:graphic>
-          </wp:inline>
-        </w:drawing>
-      </w:r>
+    </w:p>
+    <w:p>
+      <w:pPr>
+        <w:ind w:left="370"/>
+        <w:jc w:val="center"/>
+        <w:rPr>
+          <w:szCs w:val="28"/>
+        </w:rPr>
+      </w:pPr>
+      <w:r>
+        <w:rPr>
+          <w:szCs w:val="28"/>
+        </w:rPr>
+        <w:t>[GitHub Link</w:t>
+      </w:r>
+      <w:r>
+        <w:rPr>
+          <w:szCs w:val="28"/>
+        </w:rPr>
+        <w:t xml:space="preserve">: </w:t>
+      </w:r>
+      <w:hyperlink r:id="rId23" w:history="1">
+        <w:r>
+          <w:rPr>
+            <w:rStyle w:val="Hyperlink"/>
+            <w:szCs w:val="28"/>
+          </w:rPr>
+          <w:t>https://github.com/Nayan8319/OSWD/tree/main/35_Nayan_Padhiyar_304_A1</w:t>
+        </w:r>
+      </w:hyperlink>
+      <w:r>
+        <w:rPr>
+          <w:szCs w:val="28"/>
+        </w:rPr>
+        <w:t xml:space="preserve"> ]</w:t>
+      </w:r>
+    </w:p>
+    <w:p>
+      <w:pPr>
+        <w:ind w:left="370"/>
+        <w:rPr>
+          <w:sz w:val="24"/>
+        </w:rPr>
+      </w:pPr>
     </w:p>
     <w:sectPr>
       <w:headerReference w:type="even" r:id="rId24"/>

</xml_diff>